<commit_message>
Document first page, minor cleanings
</commit_message>
<xml_diff>
--- a/documents/app_description.docx
+++ b/documents/app_description.docx
@@ -4,413 +4,28 @@
   <w:body>
     <w:p>
       <w:pPr>
-        <w:pStyle w:val="Title"/>
-        <w:spacing w:lineRule="auto" w:line="360"/>
-        <w:rPr>
-          <w:lang w:val="pl-PL"/>
-        </w:rPr>
-      </w:pPr>
-      <w:r>
-        <w:rPr>
-          <w:lang w:val="pl-PL"/>
-        </w:rPr>
-        <w:t>Aplikacja webowa do ustalania odpowiednich miejsc</w:t>
-      </w:r>
-    </w:p>
-    <w:p>
-      <w:pPr>
-        <w:pStyle w:val="Normal"/>
-        <w:spacing w:lineRule="auto" w:line="360"/>
-        <w:rPr>
-          <w:lang w:val="pl-PL"/>
-        </w:rPr>
-      </w:pPr>
-      <w:r>
-        <w:rPr>
-          <w:lang w:val="pl-PL"/>
-        </w:rPr>
-      </w:r>
-    </w:p>
-    <w:p>
-      <w:pPr>
-        <w:pStyle w:val="Heading1"/>
+        <w:pStyle w:val="TextBody"/>
         <w:spacing w:lineRule="auto" w:line="360"/>
         <w:rPr/>
       </w:pPr>
-      <w:r>
-        <w:rPr>
-          <w:lang w:val="pl-PL"/>
-        </w:rPr>
-        <w:t>Cel aplikacji</w:t>
-      </w:r>
-    </w:p>
-    <w:p>
-      <w:pPr>
-        <w:pStyle w:val="Normal"/>
-        <w:spacing w:lineRule="auto" w:line="360"/>
-        <w:rPr>
-          <w:sz w:val="24"/>
-          <w:szCs w:val="24"/>
-        </w:rPr>
-      </w:pPr>
-      <w:r>
-        <w:rPr>
-          <w:sz w:val="24"/>
-          <w:szCs w:val="24"/>
-          <w:lang w:val="pl-PL"/>
-        </w:rPr>
-        <w:t xml:space="preserve">Aplikacja ma na celu udostępnienie użytkownikowi narzędzia </w:t>
-      </w:r>
-      <w:r>
-        <w:rPr>
-          <w:sz w:val="24"/>
-          <w:szCs w:val="24"/>
-          <w:lang w:val="pl-PL"/>
-        </w:rPr>
-        <w:t>rekomendujacego miejsca w Krakowie,</w:t>
-      </w:r>
-      <w:r>
-        <w:rPr>
-          <w:sz w:val="24"/>
-          <w:szCs w:val="24"/>
-          <w:lang w:val="pl-PL"/>
-        </w:rPr>
-        <w:t xml:space="preserve"> które na podstawie informacji  </w:t>
-      </w:r>
-      <w:r>
-        <w:rPr>
-          <w:sz w:val="24"/>
-          <w:szCs w:val="24"/>
-          <w:lang w:val="pl-PL"/>
-        </w:rPr>
-        <w:t xml:space="preserve">wytworzonych z postow Twittera uzytkownika </w:t>
-      </w:r>
-      <w:r>
-        <w:rPr>
-          <w:sz w:val="24"/>
-          <w:szCs w:val="24"/>
-          <w:lang w:val="pl-PL"/>
-        </w:rPr>
-        <w:t>dobiera miejsc</w:t>
-      </w:r>
-      <w:r>
-        <w:rPr>
-          <w:sz w:val="24"/>
-          <w:szCs w:val="24"/>
-          <w:lang w:val="pl-PL"/>
-        </w:rPr>
-        <w:t>a</w:t>
-      </w:r>
-      <w:r>
-        <w:rPr>
-          <w:sz w:val="24"/>
-          <w:szCs w:val="24"/>
-          <w:lang w:val="pl-PL"/>
-        </w:rPr>
-        <w:t xml:space="preserve"> które </w:t>
-      </w:r>
-      <w:r>
-        <w:rPr>
-          <w:sz w:val="24"/>
-          <w:szCs w:val="24"/>
-          <w:lang w:val="pl-PL"/>
-        </w:rPr>
-        <w:t>go</w:t>
-      </w:r>
-      <w:r>
-        <w:rPr>
-          <w:sz w:val="24"/>
-          <w:szCs w:val="24"/>
-          <w:lang w:val="pl-PL"/>
-        </w:rPr>
-        <w:t xml:space="preserve"> zainteres</w:t>
-      </w:r>
-      <w:r>
-        <w:rPr>
-          <w:sz w:val="24"/>
-          <w:szCs w:val="24"/>
-          <w:lang w:val="pl-PL"/>
-        </w:rPr>
-        <w:t>uja</w:t>
-      </w:r>
-      <w:r>
-        <w:rPr>
-          <w:sz w:val="24"/>
-          <w:szCs w:val="24"/>
-          <w:lang w:val="pl-PL"/>
-        </w:rPr>
-        <w:t xml:space="preserve">. </w:t>
-      </w:r>
-    </w:p>
-    <w:p>
-      <w:pPr>
-        <w:pStyle w:val="Heading2"/>
-        <w:spacing w:lineRule="auto" w:line="360"/>
-        <w:rPr>
-          <w:lang w:val="pl-PL"/>
-        </w:rPr>
-      </w:pPr>
-      <w:r>
-        <w:rPr>
-          <w:lang w:val="pl-PL"/>
-        </w:rPr>
-        <w:t>Analiza danych</w:t>
-      </w:r>
-    </w:p>
-    <w:p>
-      <w:pPr>
-        <w:pStyle w:val="Normal"/>
-        <w:spacing w:lineRule="auto" w:line="360"/>
-        <w:rPr>
-          <w:sz w:val="24"/>
-          <w:szCs w:val="24"/>
-        </w:rPr>
-      </w:pPr>
-      <w:r>
-        <w:rPr>
-          <w:sz w:val="24"/>
-          <w:szCs w:val="24"/>
-          <w:lang w:val="pl-PL"/>
-        </w:rPr>
-        <w:t xml:space="preserve">Decyzja podejmowana jest poprzez przeprowadzenie analizy na </w:t>
-      </w:r>
-      <w:r>
-        <w:rPr>
-          <w:sz w:val="24"/>
-          <w:szCs w:val="24"/>
-          <w:lang w:val="pl-PL"/>
-        </w:rPr>
-        <w:t>zebranych</w:t>
-      </w:r>
-      <w:r>
-        <w:rPr>
-          <w:sz w:val="24"/>
-          <w:szCs w:val="24"/>
-          <w:lang w:val="pl-PL"/>
-        </w:rPr>
-        <w:t xml:space="preserve"> danych. Dane te domyślnie </w:t>
-      </w:r>
-      <w:r>
-        <w:rPr>
-          <w:sz w:val="24"/>
-          <w:szCs w:val="24"/>
-          <w:lang w:val="pl-PL"/>
-        </w:rPr>
-        <w:t>dotycza zwyk;le</w:t>
-      </w:r>
-      <w:r>
-        <w:rPr>
-          <w:sz w:val="24"/>
-          <w:szCs w:val="24"/>
-          <w:lang w:val="pl-PL"/>
-        </w:rPr>
-        <w:t xml:space="preserve"> codziennego życia i zainteresowań użytkownika. Na ich podstawie przeprowadzona zostaje analiza kategoryzująca poszczególne informacje do określonych uprzednio kategorii. Aby zapewnić innowacyjność rozwiązania informacje te powinny pochodzić z niekonwencjonalnych źródeł takich jak np. portale społecznościowe.</w:t>
-      </w:r>
-    </w:p>
-    <w:p>
-      <w:pPr>
-        <w:pStyle w:val="Heading2"/>
-        <w:spacing w:lineRule="auto" w:line="360"/>
-        <w:rPr>
-          <w:lang w:val="pl-PL"/>
-        </w:rPr>
-      </w:pPr>
-      <w:r>
-        <w:rPr>
-          <w:lang w:val="pl-PL"/>
-        </w:rPr>
-        <w:t>Zwracany wynik</w:t>
-      </w:r>
-    </w:p>
-    <w:p>
-      <w:pPr>
-        <w:pStyle w:val="Normal"/>
-        <w:spacing w:lineRule="auto" w:line="360"/>
-        <w:jc w:val="both"/>
-        <w:rPr>
-          <w:sz w:val="24"/>
-          <w:szCs w:val="24"/>
-        </w:rPr>
-      </w:pPr>
-      <w:r>
-        <w:rPr>
-          <w:sz w:val="24"/>
-          <w:szCs w:val="24"/>
-          <w:lang w:val="pl-PL"/>
-        </w:rPr>
-        <w:t xml:space="preserve">Wynikiem działania aplikacji powinny być miejsca znajdujące się na terenie miasta Kraków które według wyników aplikacji mogą wpasowywać się w profil osobowy użytkownika utworzony na podstawie analizy danych. Miejsca te powinny uprzednio zostać wprowadzone </w:t>
-      </w:r>
-      <w:r>
-        <w:rPr>
-          <w:sz w:val="24"/>
-          <w:szCs w:val="24"/>
-          <w:lang w:val="pl-PL"/>
-        </w:rPr>
-        <w:t>do</w:t>
-      </w:r>
-      <w:r>
-        <w:rPr>
-          <w:sz w:val="24"/>
-          <w:szCs w:val="24"/>
-          <w:lang w:val="pl-PL"/>
-        </w:rPr>
-        <w:t xml:space="preserve"> baz</w:t>
-      </w:r>
-      <w:r>
-        <w:rPr>
-          <w:sz w:val="24"/>
-          <w:szCs w:val="24"/>
-          <w:lang w:val="pl-PL"/>
-        </w:rPr>
-        <w:t xml:space="preserve">y </w:t>
-      </w:r>
-      <w:r>
-        <w:rPr>
-          <w:sz w:val="24"/>
-          <w:szCs w:val="24"/>
-          <w:lang w:val="pl-PL"/>
-        </w:rPr>
-        <w:t>danych aplikacji w celu ich odpowiedniej konfiguracji pod model myślowy programu.</w:t>
-      </w:r>
-    </w:p>
-    <w:p>
-      <w:pPr>
-        <w:pStyle w:val="Heading2"/>
-        <w:spacing w:lineRule="auto" w:line="360"/>
-        <w:rPr>
-          <w:lang w:val="pl-PL"/>
-        </w:rPr>
-      </w:pPr>
-      <w:r>
-        <w:rPr>
-          <w:lang w:val="pl-PL"/>
-        </w:rPr>
-        <w:t>Kategoryzacja danych</w:t>
-      </w:r>
-    </w:p>
-    <w:p>
-      <w:pPr>
-        <w:pStyle w:val="Normal"/>
-        <w:spacing w:lineRule="auto" w:line="360"/>
-        <w:rPr>
-          <w:lang w:val="pl-PL"/>
-        </w:rPr>
-      </w:pPr>
-      <w:r>
-        <w:rPr>
-          <w:sz w:val="24"/>
-          <w:szCs w:val="24"/>
-          <w:lang w:val="pl-PL"/>
-        </w:rPr>
-        <w:t>Zarówno profil użytkownika oraz informacje o miejscach powinny posiadać swój własny unikalny model. Modele te mają na celu ułatwienie kategoryzacji wyników analizy oraz połączenia ich z najbardziej trafnymi propozycjami z danych aplikacji. Powiązania powinny być na tyle silne, aby każdy wynik analizy użytkownika mógł zostać poprawnie przypisany do któregoś miejsca. Jednocześnie elastyczność i uniwersalność kategorii powinna być na tyle duża, aby każdy profil użytkownika mógł zostać poprawnie utworzony nawet z minimalnej ilości danych.</w:t>
-      </w:r>
-    </w:p>
-    <w:p>
-      <w:pPr>
-        <w:pStyle w:val="Heading2"/>
-        <w:spacing w:lineRule="auto" w:line="360"/>
-        <w:rPr>
-          <w:lang w:val="pl-PL"/>
-        </w:rPr>
-      </w:pPr>
-      <w:r>
-        <w:rPr>
-          <w:lang w:val="pl-PL"/>
-        </w:rPr>
-        <w:t>Profile osobowe użytkownika</w:t>
-      </w:r>
-    </w:p>
-    <w:p>
-      <w:pPr>
-        <w:pStyle w:val="Normal"/>
-        <w:spacing w:lineRule="auto" w:line="360"/>
-        <w:rPr>
-          <w:lang w:val="pl-PL"/>
-        </w:rPr>
-      </w:pPr>
-      <w:r>
-        <w:rPr>
-          <w:sz w:val="24"/>
-          <w:szCs w:val="24"/>
-          <w:lang w:val="pl-PL"/>
-        </w:rPr>
-        <w:t>Profil powinien zostać utworzony na podstawie danych dostarczanych przez użytkownika. Decyzja o sposobie pobierania danych nie powinna wpływać na tworzenie modelów. Model powinien kategoryzować użytkownika względem pewnych cech osobowości, które można odpowiednio przyporządkować dowolnej osobie.</w:t>
-      </w:r>
-    </w:p>
-    <w:p>
-      <w:pPr>
-        <w:pStyle w:val="Heading2"/>
-        <w:spacing w:lineRule="auto" w:line="360"/>
-        <w:rPr>
-          <w:lang w:val="pl-PL"/>
-        </w:rPr>
-      </w:pPr>
-      <w:r>
-        <w:rPr>
-          <w:lang w:val="pl-PL"/>
-        </w:rPr>
-        <w:t>Punkty zainteresowania</w:t>
-      </w:r>
-    </w:p>
-    <w:p>
-      <w:pPr>
-        <w:pStyle w:val="Normal"/>
-        <w:spacing w:lineRule="auto" w:line="360"/>
-        <w:rPr/>
-      </w:pPr>
-      <w:r>
-        <w:rPr>
-          <w:sz w:val="24"/>
-          <w:szCs w:val="24"/>
-          <w:lang w:val="pl-PL"/>
-        </w:rPr>
-        <w:t>Zwracane jako wynik aplikacji punkty powinny być rozumiane jako miejsca bądź przejściowe lokacje oferujące aktywny sposób spędzania czasu, który spełnia wymagania profilu osobowego użytkownika. Punkty te podlegają kategoryzacji sprzężonej z kategoryzacją profili osobowych użytkowników.</w:t>
-      </w:r>
-    </w:p>
-    <w:p>
-      <w:pPr>
-        <w:pStyle w:val="Normal"/>
-        <w:spacing w:lineRule="auto" w:line="360"/>
-        <w:rPr>
-          <w:sz w:val="24"/>
-          <w:szCs w:val="24"/>
-          <w:lang w:val="pl-PL"/>
-        </w:rPr>
-      </w:pPr>
-      <w:r>
-        <w:rPr/>
-      </w:r>
-    </w:p>
-    <w:p>
-      <w:pPr>
-        <w:pStyle w:val="Heading2"/>
-        <w:spacing w:lineRule="auto" w:line="360"/>
-        <w:rPr>
-          <w:lang w:val="pl-PL"/>
-        </w:rPr>
-      </w:pPr>
-      <w:r>
-        <w:rPr>
-          <w:lang w:val="pl-PL"/>
-        </w:rPr>
-        <w:t>Diagram przejścia danych</w:t>
-      </w:r>
-    </w:p>
-    <w:p>
-      <w:pPr>
-        <w:pStyle w:val="Heading2"/>
-        <w:spacing w:lineRule="auto" w:line="360"/>
-        <w:rPr>
-          <w:lang w:val="pl-PL"/>
-        </w:rPr>
-      </w:pPr>
-      <w:r>
-        <w:rPr/>
+      <w:bookmarkStart w:id="0" w:name="docs-internal-guid-c55d6803-7fff-36fa-a1"/>
+      <w:bookmarkEnd w:id="0"/>
+      <w:r>
+        <w:rPr>
+          <w:caps w:val="false"/>
+          <w:smallCaps w:val="false"/>
+          <w:strike w:val="false"/>
+          <w:dstrike w:val="false"/>
+          <w:color w:val="000000"/>
+          <w:u w:val="none"/>
+          <w:effect w:val="none"/>
+          <w:lang w:val="pl-PL"/>
+        </w:rPr>
         <w:drawing>
           <wp:inline distT="0" distB="0" distL="0" distR="0">
-            <wp:extent cx="5943600" cy="457200"/>
+            <wp:extent cx="6115050" cy="3074670"/>
             <wp:effectExtent l="0" t="0" r="0" b="0"/>
-            <wp:docPr id="1" name="Picture 1" descr="C:\Users\sg0304270\Downloads\Untitled Diagram (3).png"/>
+            <wp:docPr id="1" name="Image2" descr=""/>
             <wp:cNvGraphicFramePr>
               <a:graphicFrameLocks xmlns:a="http://schemas.openxmlformats.org/drawingml/2006/main" noChangeAspect="1"/>
             </wp:cNvGraphicFramePr>
@@ -418,13 +33,898 @@
               <a:graphicData uri="http://schemas.openxmlformats.org/drawingml/2006/picture">
                 <pic:pic xmlns:pic="http://schemas.openxmlformats.org/drawingml/2006/picture">
                   <pic:nvPicPr>
-                    <pic:cNvPr id="1" name="Picture 1" descr="C:\Users\sg0304270\Downloads\Untitled Diagram (3).png"/>
+                    <pic:cNvPr id="1" name="Image2" descr=""/>
                     <pic:cNvPicPr>
                       <a:picLocks noChangeAspect="1" noChangeArrowheads="1"/>
                     </pic:cNvPicPr>
                   </pic:nvPicPr>
                   <pic:blipFill>
                     <a:blip r:embed="rId2"/>
+                    <a:stretch>
+                      <a:fillRect/>
+                    </a:stretch>
+                  </pic:blipFill>
+                  <pic:spPr bwMode="auto">
+                    <a:xfrm>
+                      <a:off x="0" y="0"/>
+                      <a:ext cx="6115050" cy="3074670"/>
+                    </a:xfrm>
+                    <a:prstGeom prst="rect">
+                      <a:avLst/>
+                    </a:prstGeom>
+                  </pic:spPr>
+                </pic:pic>
+              </a:graphicData>
+            </a:graphic>
+          </wp:inline>
+        </w:drawing>
+      </w:r>
+      <w:r>
+        <w:rPr>
+          <w:caps w:val="false"/>
+          <w:smallCaps w:val="false"/>
+          <w:strike w:val="false"/>
+          <w:dstrike w:val="false"/>
+          <w:color w:val="000000"/>
+          <w:u w:val="none"/>
+          <w:effect w:val="none"/>
+          <w:lang w:val="pl-PL"/>
+        </w:rPr>
+        <w:t xml:space="preserve"> </w:t>
+      </w:r>
+    </w:p>
+    <w:p>
+      <w:pPr>
+        <w:pStyle w:val="TextBody"/>
+        <w:bidi w:val="0"/>
+        <w:spacing w:lineRule="auto" w:line="288" w:before="0" w:after="0"/>
+        <w:jc w:val="center"/>
+        <w:rPr>
+          <w:caps w:val="false"/>
+          <w:smallCaps w:val="false"/>
+          <w:strike w:val="false"/>
+          <w:dstrike w:val="false"/>
+          <w:color w:val="000000"/>
+          <w:u w:val="none"/>
+          <w:effect w:val="none"/>
+        </w:rPr>
+      </w:pPr>
+      <w:r>
+        <w:rPr>
+          <w:caps w:val="false"/>
+          <w:smallCaps w:val="false"/>
+          <w:strike w:val="false"/>
+          <w:dstrike w:val="false"/>
+          <w:color w:val="000000"/>
+          <w:u w:val="none"/>
+          <w:effect w:val="none"/>
+        </w:rPr>
+        <w:drawing>
+          <wp:inline distT="0" distB="0" distL="0" distR="0">
+            <wp:extent cx="1295400" cy="1743075"/>
+            <wp:effectExtent l="0" t="0" r="0" b="0"/>
+            <wp:docPr id="2" name="Image3" descr=""/>
+            <wp:cNvGraphicFramePr>
+              <a:graphicFrameLocks xmlns:a="http://schemas.openxmlformats.org/drawingml/2006/main" noChangeAspect="1"/>
+            </wp:cNvGraphicFramePr>
+            <a:graphic xmlns:a="http://schemas.openxmlformats.org/drawingml/2006/main">
+              <a:graphicData uri="http://schemas.openxmlformats.org/drawingml/2006/picture">
+                <pic:pic xmlns:pic="http://schemas.openxmlformats.org/drawingml/2006/picture">
+                  <pic:nvPicPr>
+                    <pic:cNvPr id="2" name="Image3" descr=""/>
+                    <pic:cNvPicPr>
+                      <a:picLocks noChangeAspect="1" noChangeArrowheads="1"/>
+                    </pic:cNvPicPr>
+                  </pic:nvPicPr>
+                  <pic:blipFill>
+                    <a:blip r:embed="rId3"/>
+                    <a:stretch>
+                      <a:fillRect/>
+                    </a:stretch>
+                  </pic:blipFill>
+                  <pic:spPr bwMode="auto">
+                    <a:xfrm>
+                      <a:off x="0" y="0"/>
+                      <a:ext cx="1295400" cy="1743075"/>
+                    </a:xfrm>
+                    <a:prstGeom prst="rect">
+                      <a:avLst/>
+                    </a:prstGeom>
+                  </pic:spPr>
+                </pic:pic>
+              </a:graphicData>
+            </a:graphic>
+          </wp:inline>
+        </w:drawing>
+      </w:r>
+    </w:p>
+    <w:p>
+      <w:pPr>
+        <w:pStyle w:val="TextBody"/>
+        <w:bidi w:val="0"/>
+        <w:spacing w:lineRule="auto" w:line="288" w:before="200" w:after="0"/>
+        <w:jc w:val="center"/>
+        <w:rPr>
+          <w:rFonts w:ascii="Nunito;sans-serif" w:hAnsi="Nunito;sans-serif"/>
+          <w:b/>
+          <w:i/>
+          <w:caps w:val="false"/>
+          <w:smallCaps w:val="false"/>
+          <w:strike w:val="false"/>
+          <w:dstrike w:val="false"/>
+          <w:color w:val="000000"/>
+          <w:sz w:val="27"/>
+          <w:szCs w:val="27"/>
+          <w:u w:val="none"/>
+          <w:effect w:val="none"/>
+        </w:rPr>
+      </w:pPr>
+      <w:r>
+        <w:rPr>
+          <w:rFonts w:ascii="Nunito;sans-serif" w:hAnsi="Nunito;sans-serif"/>
+          <w:b/>
+          <w:i/>
+          <w:caps w:val="false"/>
+          <w:smallCaps w:val="false"/>
+          <w:strike w:val="false"/>
+          <w:dstrike w:val="false"/>
+          <w:color w:val="000000"/>
+          <w:sz w:val="27"/>
+          <w:szCs w:val="27"/>
+          <w:u w:val="none"/>
+          <w:effect w:val="none"/>
+        </w:rPr>
+        <w:t>Wydział Elektrotechniki, Automatyki, Informatyki i</w:t>
+      </w:r>
+    </w:p>
+    <w:p>
+      <w:pPr>
+        <w:pStyle w:val="TextBody"/>
+        <w:bidi w:val="0"/>
+        <w:spacing w:lineRule="auto" w:line="288" w:before="200" w:after="0"/>
+        <w:jc w:val="center"/>
+        <w:rPr>
+          <w:rFonts w:ascii="Nunito;sans-serif" w:hAnsi="Nunito;sans-serif"/>
+          <w:b/>
+          <w:i/>
+          <w:caps w:val="false"/>
+          <w:smallCaps w:val="false"/>
+          <w:strike w:val="false"/>
+          <w:dstrike w:val="false"/>
+          <w:color w:val="000000"/>
+          <w:sz w:val="27"/>
+          <w:szCs w:val="27"/>
+          <w:u w:val="none"/>
+          <w:effect w:val="none"/>
+        </w:rPr>
+      </w:pPr>
+      <w:r>
+        <w:rPr>
+          <w:rFonts w:ascii="Nunito;sans-serif" w:hAnsi="Nunito;sans-serif"/>
+          <w:b/>
+          <w:i/>
+          <w:caps w:val="false"/>
+          <w:smallCaps w:val="false"/>
+          <w:strike w:val="false"/>
+          <w:dstrike w:val="false"/>
+          <w:color w:val="000000"/>
+          <w:sz w:val="27"/>
+          <w:szCs w:val="27"/>
+          <w:u w:val="none"/>
+          <w:effect w:val="none"/>
+        </w:rPr>
+        <w:t>Inżynierii Biomedycznej.</w:t>
+      </w:r>
+    </w:p>
+    <w:p>
+      <w:pPr>
+        <w:pStyle w:val="TextBody"/>
+        <w:bidi w:val="0"/>
+        <w:spacing w:lineRule="auto" w:line="288" w:before="200" w:after="0"/>
+        <w:jc w:val="center"/>
+        <w:rPr>
+          <w:rFonts w:ascii="Nunito;sans-serif" w:hAnsi="Nunito;sans-serif"/>
+          <w:b/>
+          <w:i/>
+          <w:caps w:val="false"/>
+          <w:smallCaps w:val="false"/>
+          <w:strike w:val="false"/>
+          <w:dstrike w:val="false"/>
+          <w:color w:val="000000"/>
+          <w:sz w:val="27"/>
+          <w:szCs w:val="27"/>
+          <w:u w:val="none"/>
+          <w:effect w:val="none"/>
+        </w:rPr>
+      </w:pPr>
+      <w:r>
+        <w:rPr>
+          <w:rFonts w:ascii="Nunito;sans-serif" w:hAnsi="Nunito;sans-serif"/>
+          <w:b/>
+          <w:i/>
+          <w:caps w:val="false"/>
+          <w:smallCaps w:val="false"/>
+          <w:strike w:val="false"/>
+          <w:dstrike w:val="false"/>
+          <w:color w:val="000000"/>
+          <w:sz w:val="27"/>
+          <w:szCs w:val="27"/>
+          <w:u w:val="none"/>
+          <w:effect w:val="none"/>
+        </w:rPr>
+      </w:r>
+    </w:p>
+    <w:p>
+      <w:pPr>
+        <w:pStyle w:val="TextBody"/>
+        <w:bidi w:val="0"/>
+        <w:spacing w:lineRule="auto" w:line="288" w:before="200" w:after="0"/>
+        <w:jc w:val="center"/>
+        <w:rPr>
+          <w:rFonts w:ascii="Nunito;sans-serif" w:hAnsi="Nunito;sans-serif"/>
+          <w:b/>
+          <w:i/>
+          <w:caps w:val="false"/>
+          <w:smallCaps w:val="false"/>
+          <w:strike w:val="false"/>
+          <w:dstrike w:val="false"/>
+          <w:color w:val="000000"/>
+          <w:sz w:val="28"/>
+          <w:u w:val="none"/>
+          <w:effect w:val="none"/>
+        </w:rPr>
+      </w:pPr>
+      <w:r>
+        <w:rPr>
+          <w:rFonts w:ascii="Nunito;sans-serif" w:hAnsi="Nunito;sans-serif"/>
+          <w:b/>
+          <w:i/>
+          <w:caps w:val="false"/>
+          <w:smallCaps w:val="false"/>
+          <w:strike w:val="false"/>
+          <w:dstrike w:val="false"/>
+          <w:color w:val="000000"/>
+          <w:sz w:val="28"/>
+          <w:u w:val="none"/>
+          <w:effect w:val="none"/>
+        </w:rPr>
+      </w:r>
+    </w:p>
+    <w:p>
+      <w:pPr>
+        <w:pStyle w:val="TextBody"/>
+        <w:bidi w:val="0"/>
+        <w:spacing w:lineRule="auto" w:line="470" w:before="0" w:after="0"/>
+        <w:jc w:val="center"/>
+        <w:rPr>
+          <w:caps w:val="false"/>
+          <w:smallCaps w:val="false"/>
+          <w:strike w:val="false"/>
+          <w:dstrike w:val="false"/>
+          <w:color w:val="000000"/>
+          <w:u w:val="none"/>
+          <w:effect w:val="none"/>
+        </w:rPr>
+      </w:pPr>
+      <w:r>
+        <w:rPr>
+          <w:caps w:val="false"/>
+          <w:smallCaps w:val="false"/>
+          <w:strike w:val="false"/>
+          <w:dstrike w:val="false"/>
+          <w:color w:val="000000"/>
+          <w:u w:val="none"/>
+          <w:effect w:val="none"/>
+        </w:rPr>
+      </w:r>
+    </w:p>
+    <w:p>
+      <w:pPr>
+        <w:pStyle w:val="TextBody"/>
+        <w:bidi w:val="0"/>
+        <w:spacing w:lineRule="auto" w:line="288" w:before="0" w:after="120"/>
+        <w:jc w:val="right"/>
+        <w:rPr>
+          <w:rFonts w:ascii="Arial" w:hAnsi="Arial"/>
+          <w:b/>
+          <w:i/>
+          <w:caps w:val="false"/>
+          <w:smallCaps w:val="false"/>
+          <w:strike w:val="false"/>
+          <w:dstrike w:val="false"/>
+          <w:color w:val="000000"/>
+          <w:sz w:val="28"/>
+          <w:highlight w:val="white"/>
+          <w:u w:val="none"/>
+          <w:effect w:val="none"/>
+        </w:rPr>
+      </w:pPr>
+      <w:r>
+        <w:rPr>
+          <w:rFonts w:ascii="Arial" w:hAnsi="Arial"/>
+          <w:b/>
+          <w:i/>
+          <w:caps w:val="false"/>
+          <w:smallCaps w:val="false"/>
+          <w:strike w:val="false"/>
+          <w:dstrike w:val="false"/>
+          <w:color w:val="000000"/>
+          <w:sz w:val="28"/>
+          <w:highlight w:val="white"/>
+          <w:u w:val="none"/>
+          <w:effect w:val="none"/>
+        </w:rPr>
+        <w:t xml:space="preserve">Karol Gałka, </w:t>
+      </w:r>
+      <w:r>
+        <w:rPr>
+          <w:rFonts w:ascii="Arial" w:hAnsi="Arial"/>
+          <w:b/>
+          <w:i/>
+          <w:caps w:val="false"/>
+          <w:smallCaps w:val="false"/>
+          <w:strike w:val="false"/>
+          <w:dstrike w:val="false"/>
+          <w:color w:val="000000"/>
+          <w:sz w:val="28"/>
+          <w:highlight w:val="white"/>
+          <w:u w:val="none"/>
+          <w:effect w:val="none"/>
+        </w:rPr>
+        <w:t>Sebastian Ba</w:t>
+      </w:r>
+      <w:r>
+        <w:rPr>
+          <w:rFonts w:ascii="Arial" w:hAnsi="Arial"/>
+          <w:b/>
+          <w:bCs/>
+          <w:i/>
+          <w:caps w:val="false"/>
+          <w:smallCaps w:val="false"/>
+          <w:strike w:val="false"/>
+          <w:dstrike w:val="false"/>
+          <w:color w:val="000000"/>
+          <w:sz w:val="28"/>
+          <w:szCs w:val="28"/>
+          <w:highlight w:val="white"/>
+          <w:u w:val="none"/>
+          <w:effect w:val="none"/>
+        </w:rPr>
+        <w:t>na</w:t>
+      </w:r>
+      <w:r>
+        <w:rPr>
+          <w:rStyle w:val="Emphasis"/>
+          <w:rFonts w:ascii="Arial" w:hAnsi="Arial"/>
+          <w:b/>
+          <w:bCs/>
+          <w:i w:val="false"/>
+          <w:caps w:val="false"/>
+          <w:smallCaps w:val="false"/>
+          <w:strike w:val="false"/>
+          <w:dstrike w:val="false"/>
+          <w:color w:val="000000"/>
+          <w:spacing w:val="0"/>
+          <w:sz w:val="28"/>
+          <w:szCs w:val="28"/>
+          <w:highlight w:val="white"/>
+          <w:u w:val="none"/>
+          <w:effect w:val="none"/>
+        </w:rPr>
+        <w:t>ś</w:t>
+      </w:r>
+    </w:p>
+    <w:p>
+      <w:pPr>
+        <w:pStyle w:val="TextBody"/>
+        <w:bidi w:val="0"/>
+        <w:spacing w:lineRule="auto" w:line="288" w:before="0" w:after="120"/>
+        <w:jc w:val="right"/>
+        <w:rPr>
+          <w:rFonts w:ascii="Arial" w:hAnsi="Arial"/>
+          <w:b/>
+          <w:i/>
+          <w:caps w:val="false"/>
+          <w:smallCaps w:val="false"/>
+          <w:strike w:val="false"/>
+          <w:dstrike w:val="false"/>
+          <w:color w:val="000000"/>
+          <w:sz w:val="28"/>
+          <w:highlight w:val="white"/>
+          <w:u w:val="none"/>
+          <w:effect w:val="none"/>
+        </w:rPr>
+      </w:pPr>
+      <w:r>
+        <w:rPr>
+          <w:rFonts w:ascii="Arial" w:hAnsi="Arial"/>
+          <w:b/>
+          <w:i/>
+          <w:caps w:val="false"/>
+          <w:smallCaps w:val="false"/>
+          <w:strike w:val="false"/>
+          <w:dstrike w:val="false"/>
+          <w:color w:val="000000"/>
+          <w:sz w:val="28"/>
+          <w:highlight w:val="white"/>
+          <w:u w:val="none"/>
+          <w:effect w:val="none"/>
+        </w:rPr>
+        <w:t>Studio projektowe 1</w:t>
+      </w:r>
+    </w:p>
+    <w:p>
+      <w:pPr>
+        <w:pStyle w:val="TextBody"/>
+        <w:bidi w:val="0"/>
+        <w:spacing w:lineRule="auto" w:line="288" w:before="0" w:after="120"/>
+        <w:jc w:val="right"/>
+        <w:rPr>
+          <w:rFonts w:ascii="Arial" w:hAnsi="Arial"/>
+          <w:b/>
+          <w:i/>
+          <w:caps w:val="false"/>
+          <w:smallCaps w:val="false"/>
+          <w:strike w:val="false"/>
+          <w:dstrike w:val="false"/>
+          <w:color w:val="000000"/>
+          <w:sz w:val="28"/>
+          <w:highlight w:val="white"/>
+          <w:u w:val="none"/>
+          <w:effect w:val="none"/>
+        </w:rPr>
+      </w:pPr>
+      <w:r>
+        <w:rPr>
+          <w:rFonts w:ascii="Arial" w:hAnsi="Arial"/>
+          <w:b/>
+          <w:i/>
+          <w:caps w:val="false"/>
+          <w:smallCaps w:val="false"/>
+          <w:strike w:val="false"/>
+          <w:dstrike w:val="false"/>
+          <w:color w:val="000000"/>
+          <w:sz w:val="28"/>
+          <w:highlight w:val="white"/>
+          <w:u w:val="none"/>
+          <w:effect w:val="none"/>
+        </w:rPr>
+        <w:t>WEAIiB, Inzynieria oprogramowania i systyemow</w:t>
+      </w:r>
+    </w:p>
+    <w:p>
+      <w:pPr>
+        <w:pStyle w:val="TextBody"/>
+        <w:rPr>
+          <w:lang w:val="pl-PL"/>
+        </w:rPr>
+      </w:pPr>
+      <w:r>
+        <w:rPr/>
+        <w:br/>
+      </w:r>
+    </w:p>
+    <w:p>
+      <w:pPr>
+        <w:pStyle w:val="Title"/>
+        <w:spacing w:lineRule="auto" w:line="360"/>
+        <w:rPr/>
+      </w:pPr>
+      <w:r>
+        <w:rPr>
+          <w:lang w:val="pl-PL"/>
+        </w:rPr>
+        <w:t>Aplikacja webowa do ustalania odpowiednich miejsc</w:t>
+      </w:r>
+    </w:p>
+    <w:p>
+      <w:pPr>
+        <w:pStyle w:val="Normal"/>
+        <w:spacing w:lineRule="auto" w:line="360"/>
+        <w:rPr>
+          <w:lang w:val="pl-PL"/>
+        </w:rPr>
+      </w:pPr>
+      <w:r>
+        <w:rPr>
+          <w:lang w:val="pl-PL"/>
+        </w:rPr>
+      </w:r>
+    </w:p>
+    <w:p>
+      <w:pPr>
+        <w:pStyle w:val="Heading1"/>
+        <w:spacing w:lineRule="auto" w:line="360"/>
+        <w:rPr/>
+      </w:pPr>
+      <w:r>
+        <w:rPr>
+          <w:lang w:val="pl-PL"/>
+        </w:rPr>
+        <w:t>Cel aplikacji</w:t>
+      </w:r>
+    </w:p>
+    <w:p>
+      <w:pPr>
+        <w:pStyle w:val="Normal"/>
+        <w:spacing w:lineRule="auto" w:line="360"/>
+        <w:rPr>
+          <w:sz w:val="24"/>
+          <w:szCs w:val="24"/>
+        </w:rPr>
+      </w:pPr>
+      <w:r>
+        <w:rPr>
+          <w:sz w:val="24"/>
+          <w:szCs w:val="24"/>
+          <w:lang w:val="pl-PL"/>
+        </w:rPr>
+        <w:t xml:space="preserve">Aplikacja ma na celu udostępnienie użytkownikowi narzędzia </w:t>
+      </w:r>
+      <w:r>
+        <w:rPr>
+          <w:sz w:val="24"/>
+          <w:szCs w:val="24"/>
+          <w:lang w:val="pl-PL"/>
+        </w:rPr>
+        <w:t>rekomendujacego miejsca w Krakowie,</w:t>
+      </w:r>
+      <w:r>
+        <w:rPr>
+          <w:sz w:val="24"/>
+          <w:szCs w:val="24"/>
+          <w:lang w:val="pl-PL"/>
+        </w:rPr>
+        <w:t xml:space="preserve"> które na podstawie informacji  </w:t>
+      </w:r>
+      <w:r>
+        <w:rPr>
+          <w:sz w:val="24"/>
+          <w:szCs w:val="24"/>
+          <w:lang w:val="pl-PL"/>
+        </w:rPr>
+        <w:t xml:space="preserve">wytworzonych z postow Twittera uzytkownika </w:t>
+      </w:r>
+      <w:r>
+        <w:rPr>
+          <w:sz w:val="24"/>
+          <w:szCs w:val="24"/>
+          <w:lang w:val="pl-PL"/>
+        </w:rPr>
+        <w:t>dobiera miejsc</w:t>
+      </w:r>
+      <w:r>
+        <w:rPr>
+          <w:sz w:val="24"/>
+          <w:szCs w:val="24"/>
+          <w:lang w:val="pl-PL"/>
+        </w:rPr>
+        <w:t>a</w:t>
+      </w:r>
+      <w:r>
+        <w:rPr>
+          <w:sz w:val="24"/>
+          <w:szCs w:val="24"/>
+          <w:lang w:val="pl-PL"/>
+        </w:rPr>
+        <w:t xml:space="preserve"> które </w:t>
+      </w:r>
+      <w:r>
+        <w:rPr>
+          <w:sz w:val="24"/>
+          <w:szCs w:val="24"/>
+          <w:lang w:val="pl-PL"/>
+        </w:rPr>
+        <w:t>go</w:t>
+      </w:r>
+      <w:r>
+        <w:rPr>
+          <w:sz w:val="24"/>
+          <w:szCs w:val="24"/>
+          <w:lang w:val="pl-PL"/>
+        </w:rPr>
+        <w:t xml:space="preserve"> zainteres</w:t>
+      </w:r>
+      <w:r>
+        <w:rPr>
+          <w:sz w:val="24"/>
+          <w:szCs w:val="24"/>
+          <w:lang w:val="pl-PL"/>
+        </w:rPr>
+        <w:t>uja</w:t>
+      </w:r>
+      <w:r>
+        <w:rPr>
+          <w:sz w:val="24"/>
+          <w:szCs w:val="24"/>
+          <w:lang w:val="pl-PL"/>
+        </w:rPr>
+        <w:t xml:space="preserve">. </w:t>
+      </w:r>
+    </w:p>
+    <w:p>
+      <w:pPr>
+        <w:pStyle w:val="Heading2"/>
+        <w:spacing w:lineRule="auto" w:line="360"/>
+        <w:rPr>
+          <w:lang w:val="pl-PL"/>
+        </w:rPr>
+      </w:pPr>
+      <w:r>
+        <w:rPr>
+          <w:lang w:val="pl-PL"/>
+        </w:rPr>
+        <w:t>Analiza danych</w:t>
+      </w:r>
+    </w:p>
+    <w:p>
+      <w:pPr>
+        <w:pStyle w:val="Normal"/>
+        <w:spacing w:lineRule="auto" w:line="360"/>
+        <w:rPr>
+          <w:sz w:val="24"/>
+          <w:szCs w:val="24"/>
+        </w:rPr>
+      </w:pPr>
+      <w:r>
+        <w:rPr>
+          <w:sz w:val="24"/>
+          <w:szCs w:val="24"/>
+          <w:lang w:val="pl-PL"/>
+        </w:rPr>
+        <w:t xml:space="preserve">Decyzja podejmowana jest poprzez przeprowadzenie analizy na </w:t>
+      </w:r>
+      <w:r>
+        <w:rPr>
+          <w:sz w:val="24"/>
+          <w:szCs w:val="24"/>
+          <w:lang w:val="pl-PL"/>
+        </w:rPr>
+        <w:t>zebranych</w:t>
+      </w:r>
+      <w:r>
+        <w:rPr>
+          <w:sz w:val="24"/>
+          <w:szCs w:val="24"/>
+          <w:lang w:val="pl-PL"/>
+        </w:rPr>
+        <w:t xml:space="preserve"> danych. Dane te domyślnie </w:t>
+      </w:r>
+      <w:r>
+        <w:rPr>
+          <w:sz w:val="24"/>
+          <w:szCs w:val="24"/>
+          <w:lang w:val="pl-PL"/>
+        </w:rPr>
+        <w:t>dotycza zwyk;le</w:t>
+      </w:r>
+      <w:r>
+        <w:rPr>
+          <w:sz w:val="24"/>
+          <w:szCs w:val="24"/>
+          <w:lang w:val="pl-PL"/>
+        </w:rPr>
+        <w:t xml:space="preserve"> codziennego życia i zainteresowań użytkownika. Na ich podstawie przeprowadzona zostaje analiza kategoryzująca poszczególne informacje do określonych uprzednio kategorii. Aby zapewnić innowacyjność rozwiązania informacje te powinny pochodzić z niekonwencjonalnych źródeł takich jak np. portale społecznościowe.</w:t>
+      </w:r>
+    </w:p>
+    <w:p>
+      <w:pPr>
+        <w:pStyle w:val="Heading2"/>
+        <w:spacing w:lineRule="auto" w:line="360"/>
+        <w:rPr>
+          <w:lang w:val="pl-PL"/>
+        </w:rPr>
+      </w:pPr>
+      <w:r>
+        <w:rPr>
+          <w:lang w:val="pl-PL"/>
+        </w:rPr>
+        <w:t>Zwracany wynik</w:t>
+      </w:r>
+    </w:p>
+    <w:p>
+      <w:pPr>
+        <w:pStyle w:val="Normal"/>
+        <w:spacing w:lineRule="auto" w:line="360"/>
+        <w:jc w:val="both"/>
+        <w:rPr>
+          <w:sz w:val="24"/>
+          <w:szCs w:val="24"/>
+        </w:rPr>
+      </w:pPr>
+      <w:r>
+        <w:rPr>
+          <w:sz w:val="24"/>
+          <w:szCs w:val="24"/>
+          <w:lang w:val="pl-PL"/>
+        </w:rPr>
+        <w:t xml:space="preserve">Wynikiem działania aplikacji powinny być miejsca znajdujące się na terenie miasta Kraków które według wyników aplikacji mogą wpasowywać się w profil osobowy użytkownika utworzony na podstawie analizy danych. Miejsca te powinny uprzednio zostać wprowadzone </w:t>
+      </w:r>
+      <w:r>
+        <w:rPr>
+          <w:sz w:val="24"/>
+          <w:szCs w:val="24"/>
+          <w:lang w:val="pl-PL"/>
+        </w:rPr>
+        <w:t>do</w:t>
+      </w:r>
+      <w:r>
+        <w:rPr>
+          <w:sz w:val="24"/>
+          <w:szCs w:val="24"/>
+          <w:lang w:val="pl-PL"/>
+        </w:rPr>
+        <w:t xml:space="preserve"> baz</w:t>
+      </w:r>
+      <w:r>
+        <w:rPr>
+          <w:sz w:val="24"/>
+          <w:szCs w:val="24"/>
+          <w:lang w:val="pl-PL"/>
+        </w:rPr>
+        <w:t xml:space="preserve">y </w:t>
+      </w:r>
+      <w:r>
+        <w:rPr>
+          <w:sz w:val="24"/>
+          <w:szCs w:val="24"/>
+          <w:lang w:val="pl-PL"/>
+        </w:rPr>
+        <w:t>danych aplikacji w celu ich odpowiedniej konfiguracji pod model myślowy programu.</w:t>
+      </w:r>
+    </w:p>
+    <w:p>
+      <w:pPr>
+        <w:pStyle w:val="Heading2"/>
+        <w:spacing w:lineRule="auto" w:line="360"/>
+        <w:rPr>
+          <w:lang w:val="pl-PL"/>
+        </w:rPr>
+      </w:pPr>
+      <w:r>
+        <w:rPr>
+          <w:lang w:val="pl-PL"/>
+        </w:rPr>
+        <w:t>Kategoryzacja danych</w:t>
+      </w:r>
+    </w:p>
+    <w:p>
+      <w:pPr>
+        <w:pStyle w:val="Normal"/>
+        <w:spacing w:lineRule="auto" w:line="360"/>
+        <w:rPr>
+          <w:lang w:val="pl-PL"/>
+        </w:rPr>
+      </w:pPr>
+      <w:r>
+        <w:rPr>
+          <w:sz w:val="24"/>
+          <w:szCs w:val="24"/>
+          <w:lang w:val="pl-PL"/>
+        </w:rPr>
+        <w:t>Zarówno profil użytkownika oraz informacje o miejscach powinny posiadać swój własny unikalny model. Modele te mają na celu ułatwienie kategoryzacji wyników analizy oraz połączenia ich z najbardziej trafnymi propozycjami z danych aplikacji. Powiązania powinny być na tyle silne, aby każdy wynik analizy użytkownika mógł zostać poprawnie przypisany do któregoś miejsca. Jednocześnie elastyczność i uniwersalność kategorii powinna być na tyle duża, aby każdy profil użytkownika mógł zostać poprawnie utworzony nawet z minimalnej ilości danych.</w:t>
+      </w:r>
+    </w:p>
+    <w:p>
+      <w:pPr>
+        <w:pStyle w:val="Heading2"/>
+        <w:spacing w:lineRule="auto" w:line="360"/>
+        <w:rPr>
+          <w:lang w:val="pl-PL"/>
+        </w:rPr>
+      </w:pPr>
+      <w:r>
+        <w:rPr>
+          <w:lang w:val="pl-PL"/>
+        </w:rPr>
+        <w:t>Profile osobowe użytkownika</w:t>
+      </w:r>
+    </w:p>
+    <w:p>
+      <w:pPr>
+        <w:pStyle w:val="Normal"/>
+        <w:spacing w:lineRule="auto" w:line="360"/>
+        <w:rPr>
+          <w:lang w:val="pl-PL"/>
+        </w:rPr>
+      </w:pPr>
+      <w:r>
+        <w:rPr>
+          <w:sz w:val="24"/>
+          <w:szCs w:val="24"/>
+          <w:lang w:val="pl-PL"/>
+        </w:rPr>
+        <w:t>Profil powinien zostać utworzony na podstawie danych dostarczanych przez użytkownika. Decyzja o sposobie pobierania danych nie powinna wpływać na tworzenie modelów. Model powinien kategoryzować użytkownika względem pewnych cech osobowości, które można odpowiednio przyporządkować dowolnej osobie.</w:t>
+      </w:r>
+    </w:p>
+    <w:p>
+      <w:pPr>
+        <w:pStyle w:val="Heading2"/>
+        <w:spacing w:lineRule="auto" w:line="360"/>
+        <w:rPr>
+          <w:lang w:val="pl-PL"/>
+        </w:rPr>
+      </w:pPr>
+      <w:r>
+        <w:rPr>
+          <w:lang w:val="pl-PL"/>
+        </w:rPr>
+        <w:t>Punkty zainteresowania</w:t>
+      </w:r>
+    </w:p>
+    <w:p>
+      <w:pPr>
+        <w:pStyle w:val="Normal"/>
+        <w:spacing w:lineRule="auto" w:line="360"/>
+        <w:rPr/>
+      </w:pPr>
+      <w:r>
+        <w:rPr>
+          <w:sz w:val="24"/>
+          <w:szCs w:val="24"/>
+          <w:lang w:val="pl-PL"/>
+        </w:rPr>
+        <w:t>Zwracane jako wynik aplikacji punkty powinny być rozumiane jako miejsca bądź przejściowe lokacje oferujące aktywny sposób spędzania czasu, który spełnia wymagania profilu osobowego użytkownika. Punkty te podlegają kategoryzacji sprzężonej z kategoryzacją profili osobowych użytkowników.</w:t>
+      </w:r>
+    </w:p>
+    <w:p>
+      <w:pPr>
+        <w:pStyle w:val="Normal"/>
+        <w:spacing w:lineRule="auto" w:line="360"/>
+        <w:rPr>
+          <w:sz w:val="24"/>
+          <w:szCs w:val="24"/>
+          <w:lang w:val="pl-PL"/>
+        </w:rPr>
+      </w:pPr>
+      <w:r>
+        <w:rPr/>
+      </w:r>
+    </w:p>
+    <w:p>
+      <w:pPr>
+        <w:pStyle w:val="Heading2"/>
+        <w:spacing w:lineRule="auto" w:line="360"/>
+        <w:rPr>
+          <w:lang w:val="pl-PL"/>
+        </w:rPr>
+      </w:pPr>
+      <w:r>
+        <w:rPr>
+          <w:lang w:val="pl-PL"/>
+        </w:rPr>
+        <w:t>Diagram przejścia danych</w:t>
+      </w:r>
+    </w:p>
+    <w:p>
+      <w:pPr>
+        <w:pStyle w:val="Heading2"/>
+        <w:spacing w:lineRule="auto" w:line="360"/>
+        <w:rPr>
+          <w:lang w:val="pl-PL"/>
+        </w:rPr>
+      </w:pPr>
+      <w:r>
+        <w:rPr/>
+        <w:drawing>
+          <wp:inline distT="0" distB="0" distL="0" distR="0">
+            <wp:extent cx="5943600" cy="457200"/>
+            <wp:effectExtent l="0" t="0" r="0" b="0"/>
+            <wp:docPr id="3" name="Picture 1" descr="C:\Users\sg0304270\Downloads\Untitled Diagram (3).png"/>
+            <wp:cNvGraphicFramePr>
+              <a:graphicFrameLocks xmlns:a="http://schemas.openxmlformats.org/drawingml/2006/main" noChangeAspect="1"/>
+            </wp:cNvGraphicFramePr>
+            <a:graphic xmlns:a="http://schemas.openxmlformats.org/drawingml/2006/main">
+              <a:graphicData uri="http://schemas.openxmlformats.org/drawingml/2006/picture">
+                <pic:pic xmlns:pic="http://schemas.openxmlformats.org/drawingml/2006/picture">
+                  <pic:nvPicPr>
+                    <pic:cNvPr id="3" name="Picture 1" descr="C:\Users\sg0304270\Downloads\Untitled Diagram (3).png"/>
+                    <pic:cNvPicPr>
+                      <a:picLocks noChangeAspect="1" noChangeArrowheads="1"/>
+                    </pic:cNvPicPr>
+                  </pic:nvPicPr>
+                  <pic:blipFill>
+                    <a:blip r:embed="rId4"/>
                     <a:stretch>
                       <a:fillRect/>
                     </a:stretch>
@@ -624,7 +1124,7 @@
           <wp:inline distT="0" distB="9525" distL="0" distR="9525">
             <wp:extent cx="5438775" cy="2676525"/>
             <wp:effectExtent l="0" t="0" r="0" b="0"/>
-            <wp:docPr id="2" name="Picture 2" descr="C:\Users\sg0304270\Downloads\Untitled Diagram-Page-2.png"/>
+            <wp:docPr id="4" name="Picture 2" descr="C:\Users\sg0304270\Downloads\Untitled Diagram-Page-2.png"/>
             <wp:cNvGraphicFramePr>
               <a:graphicFrameLocks xmlns:a="http://schemas.openxmlformats.org/drawingml/2006/main" noChangeAspect="1"/>
             </wp:cNvGraphicFramePr>
@@ -632,13 +1132,13 @@
               <a:graphicData uri="http://schemas.openxmlformats.org/drawingml/2006/picture">
                 <pic:pic xmlns:pic="http://schemas.openxmlformats.org/drawingml/2006/picture">
                   <pic:nvPicPr>
-                    <pic:cNvPr id="2" name="Picture 2" descr="C:\Users\sg0304270\Downloads\Untitled Diagram-Page-2.png"/>
+                    <pic:cNvPr id="4" name="Picture 2" descr="C:\Users\sg0304270\Downloads\Untitled Diagram-Page-2.png"/>
                     <pic:cNvPicPr>
                       <a:picLocks noChangeAspect="1" noChangeArrowheads="1"/>
                     </pic:cNvPicPr>
                   </pic:nvPicPr>
                   <pic:blipFill>
-                    <a:blip r:embed="rId3"/>
+                    <a:blip r:embed="rId5"/>
                     <a:stretch>
                       <a:fillRect/>
                     </a:stretch>
@@ -1212,7 +1712,7 @@
             <wp:extent cx="663575" cy="739140"/>
             <wp:effectExtent l="0" t="0" r="0" b="0"/>
             <wp:wrapSquare wrapText="largest"/>
-            <wp:docPr id="3" name="Image1" descr=""/>
+            <wp:docPr id="5" name="Image1" descr=""/>
             <wp:cNvGraphicFramePr>
               <a:graphicFrameLocks xmlns:a="http://schemas.openxmlformats.org/drawingml/2006/main" noChangeAspect="1"/>
             </wp:cNvGraphicFramePr>
@@ -1220,13 +1720,13 @@
               <a:graphicData uri="http://schemas.openxmlformats.org/drawingml/2006/picture">
                 <pic:pic xmlns:pic="http://schemas.openxmlformats.org/drawingml/2006/picture">
                   <pic:nvPicPr>
-                    <pic:cNvPr id="3" name="Image1" descr=""/>
+                    <pic:cNvPr id="5" name="Image1" descr=""/>
                     <pic:cNvPicPr>
                       <a:picLocks noChangeAspect="1" noChangeArrowheads="1"/>
                     </pic:cNvPicPr>
                   </pic:nvPicPr>
                   <pic:blipFill>
-                    <a:blip r:embed="rId4"/>
+                    <a:blip r:embed="rId6"/>
                     <a:srcRect l="23701" t="0" r="25840" b="0"/>
                     <a:stretch>
                       <a:fillRect/>
@@ -1258,7 +1758,7 @@
             <wp:extent cx="5589905" cy="3261360"/>
             <wp:effectExtent l="0" t="0" r="0" b="0"/>
             <wp:wrapSquare wrapText="bothSides"/>
-            <wp:docPr id="4" name="Obraz 3" descr="C:\Users\Karol\Desktop\Studio\ExampleDiagram.jpg"/>
+            <wp:docPr id="6" name="Obraz 3" descr="C:\Users\Karol\Desktop\Studio\ExampleDiagram.jpg"/>
             <wp:cNvGraphicFramePr>
               <a:graphicFrameLocks xmlns:a="http://schemas.openxmlformats.org/drawingml/2006/main" noChangeAspect="1"/>
             </wp:cNvGraphicFramePr>
@@ -1266,13 +1766,13 @@
               <a:graphicData uri="http://schemas.openxmlformats.org/drawingml/2006/picture">
                 <pic:pic xmlns:pic="http://schemas.openxmlformats.org/drawingml/2006/picture">
                   <pic:nvPicPr>
-                    <pic:cNvPr id="4" name="Obraz 3" descr="C:\Users\Karol\Desktop\Studio\ExampleDiagram.jpg"/>
+                    <pic:cNvPr id="6" name="Obraz 3" descr="C:\Users\Karol\Desktop\Studio\ExampleDiagram.jpg"/>
                     <pic:cNvPicPr>
                       <a:picLocks noChangeAspect="1" noChangeArrowheads="1"/>
                     </pic:cNvPicPr>
                   </pic:nvPicPr>
                   <pic:blipFill>
-                    <a:blip r:embed="rId5"/>
+                    <a:blip r:embed="rId7"/>
                     <a:srcRect l="7612" t="0" r="0" b="0"/>
                     <a:stretch>
                       <a:fillRect/>
@@ -1402,7 +1902,7 @@
         <w:spacing w:lineRule="auto" w:line="360"/>
         <w:rPr/>
       </w:pPr>
-      <w:hyperlink r:id="rId6">
+      <w:hyperlink r:id="rId8">
         <w:r>
           <w:rPr>
             <w:rStyle w:val="InternetLink"/>
@@ -2300,53 +2800,36 @@
     </w:p>
     <w:p>
       <w:pPr>
-        <w:pStyle w:val="Normal"/>
-        <w:spacing w:lineRule="auto" w:line="360"/>
-        <w:rPr>
-          <w:lang w:val="pl-PL"/>
-        </w:rPr>
-      </w:pPr>
-      <w:r>
-        <w:rPr>
-          <w:lang w:val="pl-PL"/>
-        </w:rPr>
-        <w:t># TODO</w:t>
-      </w:r>
-    </w:p>
-    <w:p>
-      <w:pPr>
         <w:pStyle w:val="Heading2"/>
         <w:numPr>
           <w:ilvl w:val="0"/>
           <w:numId w:val="6"/>
         </w:numPr>
         <w:spacing w:lineRule="auto" w:line="360"/>
-        <w:rPr>
-          <w:lang w:val="pl-PL"/>
-        </w:rPr>
-      </w:pPr>
-      <w:r>
-        <w:rPr>
-          <w:lang w:val="pl-PL"/>
-        </w:rPr>
-        <w:t>Rozpoznawanie i przetwarzanie mowy naturalnej</w:t>
-      </w:r>
-    </w:p>
-    <w:p>
-      <w:pPr>
-        <w:pStyle w:val="Normal"/>
-        <w:spacing w:lineRule="auto" w:line="360"/>
         <w:rPr/>
       </w:pPr>
       <w:r>
         <w:rPr>
+          <w:lang w:val="pl-PL"/>
+        </w:rPr>
+        <w:t>Pobranie od uzytkownika historii jego tweetow</w:t>
+      </w:r>
+    </w:p>
+    <w:p>
+      <w:pPr>
+        <w:pStyle w:val="Normal"/>
+        <w:spacing w:lineRule="auto" w:line="360"/>
+        <w:rPr/>
+      </w:pPr>
+      <w:r>
+        <w:rPr>
           <w:sz w:val="24"/>
           <w:szCs w:val="24"/>
           <w:lang w:val="pl-PL"/>
         </w:rPr>
         <w:t>Aktualnie wszystkie narzędzia rozpoznania mowy naturalnej pozostają pod płatną licencją. Oprócz płatnych webowych wersji rozpoznania mowy pozostają biblioteki open source wymagające od użytkownika odpowiedniego przygotowania modelu algorytmów. Jednym z takich programów jest shpinx4 (</w:t>
       </w:r>
-      <w:hyperlink r:id="rId7">
+      <w:hyperlink r:id="rId9">
         <w:r>
           <w:rPr>
             <w:rStyle w:val="InternetLink"/>
@@ -2388,15 +2871,13 @@
           <w:numId w:val="6"/>
         </w:numPr>
         <w:spacing w:lineRule="auto" w:line="360"/>
-        <w:rPr>
-          <w:lang w:val="pl-PL"/>
-        </w:rPr>
-      </w:pPr>
-      <w:r>
-        <w:rPr>
-          <w:lang w:val="pl-PL"/>
-        </w:rPr>
-        <w:t>Syntezowanie lub odtwarzanie głosu</w:t>
+        <w:rPr/>
+      </w:pPr>
+      <w:r>
+        <w:rPr>
+          <w:lang w:val="pl-PL"/>
+        </w:rPr>
+        <w:t>Analiza tweetow przy uzyciu IBM Watson NLP</w:t>
       </w:r>
     </w:p>
     <w:p>
@@ -2407,15 +2888,13 @@
           <w:numId w:val="6"/>
         </w:numPr>
         <w:spacing w:lineRule="auto" w:line="360"/>
-        <w:rPr>
-          <w:lang w:val="pl-PL"/>
-        </w:rPr>
-      </w:pPr>
-      <w:r>
-        <w:rPr>
-          <w:lang w:val="pl-PL"/>
-        </w:rPr>
-        <w:t>Zbieranie informacji z mediów społecznościowych</w:t>
+        <w:rPr/>
+      </w:pPr>
+      <w:r>
+        <w:rPr>
+          <w:lang w:val="pl-PL"/>
+        </w:rPr>
+        <w:t>Rekomendacja miejsc dostosowanych do kategorii zainteresowan uzytkownika</w:t>
       </w:r>
     </w:p>
     <w:p>
@@ -2426,15 +2905,13 @@
           <w:numId w:val="6"/>
         </w:numPr>
         <w:spacing w:lineRule="auto" w:line="360"/>
-        <w:rPr>
-          <w:lang w:val="pl-PL"/>
-        </w:rPr>
-      </w:pPr>
-      <w:r>
-        <w:rPr>
-          <w:lang w:val="pl-PL"/>
-        </w:rPr>
-        <w:t>Budowanie preferencji</w:t>
+        <w:rPr/>
+      </w:pPr>
+      <w:r>
+        <w:rPr>
+          <w:lang w:val="pl-PL"/>
+        </w:rPr>
+        <w:t>Pokazanie uzytkownikowi powyzszych miejsc</w:t>
       </w:r>
     </w:p>
     <w:p>
@@ -2533,7 +3010,7 @@
         </w:rPr>
         <w:t>W celu uniknięcia konieczności ręcznej implementacji tych podstawowych algorytmów zostanie wykorzystana biblioteka obliczeniowa Weka3 (</w:t>
       </w:r>
-      <w:hyperlink r:id="rId8">
+      <w:hyperlink r:id="rId10">
         <w:r>
           <w:rPr>
             <w:rStyle w:val="InternetLink"/>
@@ -2589,76 +3066,6 @@
           <w:lang w:val="pl-PL"/>
         </w:rPr>
         <w:t>Nawigowanie</w:t>
-      </w:r>
-    </w:p>
-    <w:p>
-      <w:pPr>
-        <w:pStyle w:val="Normal"/>
-        <w:spacing w:lineRule="auto" w:line="360"/>
-        <w:rPr>
-          <w:lang w:val="pl-PL"/>
-        </w:rPr>
-      </w:pPr>
-      <w:r>
-        <w:rPr>
-          <w:lang w:val="pl-PL"/>
-        </w:rPr>
-      </w:r>
-    </w:p>
-    <w:p>
-      <w:pPr>
-        <w:pStyle w:val="Normal"/>
-        <w:spacing w:lineRule="auto" w:line="360"/>
-        <w:rPr>
-          <w:lang w:val="pl-PL"/>
-        </w:rPr>
-      </w:pPr>
-      <w:r>
-        <w:rPr>
-          <w:lang w:val="pl-PL"/>
-        </w:rPr>
-      </w:r>
-    </w:p>
-    <w:p>
-      <w:pPr>
-        <w:pStyle w:val="Normal"/>
-        <w:spacing w:lineRule="auto" w:line="360"/>
-        <w:rPr>
-          <w:lang w:val="pl-PL"/>
-        </w:rPr>
-      </w:pPr>
-      <w:r>
-        <w:rPr>
-          <w:lang w:val="pl-PL"/>
-        </w:rPr>
-      </w:r>
-    </w:p>
-    <w:p>
-      <w:pPr>
-        <w:pStyle w:val="Normal"/>
-        <w:spacing w:lineRule="auto" w:line="360"/>
-        <w:rPr>
-          <w:lang w:val="pl-PL"/>
-        </w:rPr>
-      </w:pPr>
-      <w:r>
-        <w:rPr>
-          <w:lang w:val="pl-PL"/>
-        </w:rPr>
-      </w:r>
-    </w:p>
-    <w:p>
-      <w:pPr>
-        <w:pStyle w:val="Normal"/>
-        <w:spacing w:lineRule="auto" w:line="360"/>
-        <w:rPr>
-          <w:lang w:val="pl-PL"/>
-        </w:rPr>
-      </w:pPr>
-      <w:r>
-        <w:rPr>
-          <w:lang w:val="pl-PL"/>
-        </w:rPr>
       </w:r>
     </w:p>
     <w:p>
@@ -4410,6 +4817,14 @@
       <w:lang w:val="pl-PL"/>
     </w:rPr>
   </w:style>
+  <w:style w:type="character" w:styleId="Emphasis">
+    <w:name w:val="Emphasis"/>
+    <w:qFormat/>
+    <w:rPr>
+      <w:i/>
+      <w:iCs/>
+    </w:rPr>
+  </w:style>
   <w:style w:type="paragraph" w:styleId="Heading">
     <w:name w:val="Heading"/>
     <w:basedOn w:val="Normal"/>

</xml_diff>